<commit_message>
project rubric and instructions
</commit_message>
<xml_diff>
--- a/Project 1 Instructions.docx
+++ b/Project 1 Instructions.docx
@@ -234,7 +234,7 @@
         </w:rPr>
         <w:lastRenderedPageBreak/>
         <w:drawing>
-          <wp:inline distT="0" distB="0" distL="0" distR="0" wp14:anchorId="07D307B7" wp14:editId="49C72079">
+          <wp:inline distT="0" distB="0" distL="0" distR="0" wp14:anchorId="07D307B7" wp14:editId="6A928C4D">
             <wp:extent cx="5875973" cy="5215607"/>
             <wp:effectExtent l="0" t="0" r="0" b="4445"/>
             <wp:docPr id="618383030" name="Picture 1" descr="A document with text on it&#10;&#10;AI-generated content may be incorrect."/>
@@ -354,7 +354,23 @@
         <w:t>, and initial visualizations</w:t>
       </w:r>
       <w:r>
-        <w:t>. Code should contain comments and clearly show the work that was done. This deliverable would be relevant for other technically focused individuals at your company.</w:t>
+        <w:t>. Code should contain comments and clearly show the work that was done</w:t>
+      </w:r>
+      <w:r>
+        <w:t xml:space="preserve">, </w:t>
+      </w:r>
+      <w:r>
+        <w:rPr>
+          <w:i/>
+          <w:iCs/>
+        </w:rPr>
+        <w:t>e.g.</w:t>
+      </w:r>
+      <w:r>
+        <w:t>, plots should be fully rendered with labeled axes and titles.</w:t>
+      </w:r>
+      <w:r>
+        <w:t xml:space="preserve"> This deliverable would be relevant for other technically focused individuals at your company.</w:t>
       </w:r>
     </w:p>
     <w:p>
@@ -390,6 +406,7 @@
     </w:p>
     <w:p>
       <w:r>
+        <w:lastRenderedPageBreak/>
         <w:t>a.</w:t>
       </w:r>
       <w:r>
@@ -399,7 +416,6 @@
     </w:p>
     <w:p>
       <w:r>
-        <w:lastRenderedPageBreak/>
         <w:t>i.</w:t>
       </w:r>
       <w:r>
@@ -1369,6 +1385,7 @@
   <w:style w:type="character" w:default="1" w:styleId="DefaultParagraphFont">
     <w:name w:val="Default Paragraph Font"/>
     <w:uiPriority w:val="1"/>
+    <w:semiHidden/>
     <w:unhideWhenUsed/>
   </w:style>
   <w:style w:type="table" w:default="1" w:styleId="TableNormal">
@@ -1981,6 +1998,23 @@
 </file>
 
 <file path=customXml/item1.xml><?xml version="1.0" encoding="utf-8"?>
+<p:properties xmlns:p="http://schemas.microsoft.com/office/2006/metadata/properties" xmlns:xsi="http://www.w3.org/2001/XMLSchema-instance" xmlns:pc="http://schemas.microsoft.com/office/infopath/2007/PartnerControls">
+  <documentManagement>
+    <_activity xmlns="f729e466-0bfc-4bea-851a-704b87e21078" xsi:nil="true"/>
+  </documentManagement>
+</p:properties>
+</file>
+
+<file path=customXml/item2.xml><?xml version="1.0" encoding="utf-8"?>
+<?mso-contentType ?>
+<FormTemplates xmlns="http://schemas.microsoft.com/sharepoint/v3/contenttype/forms">
+  <Display>DocumentLibraryForm</Display>
+  <Edit>DocumentLibraryForm</Edit>
+  <New>DocumentLibraryForm</New>
+</FormTemplates>
+</file>
+
+<file path=customXml/item3.xml><?xml version="1.0" encoding="utf-8"?>
 <ct:contentTypeSchema xmlns:ct="http://schemas.microsoft.com/office/2006/metadata/contentType" xmlns:ma="http://schemas.microsoft.com/office/2006/metadata/properties/metaAttributes" ct:_="" ma:_="" ma:contentTypeName="Document" ma:contentTypeID="0x0101003F2064F6A2D94D4391AF0A5F0847712C" ma:contentTypeVersion="9" ma:contentTypeDescription="Create a new document." ma:contentTypeScope="" ma:versionID="61b06b1d75e8066a9418fbba8af3bfd9">
   <xsd:schema xmlns:xsd="http://www.w3.org/2001/XMLSchema" xmlns:xs="http://www.w3.org/2001/XMLSchema" xmlns:p="http://schemas.microsoft.com/office/2006/metadata/properties" xmlns:ns3="f729e466-0bfc-4bea-851a-704b87e21078" xmlns:ns4="1338c568-3d0b-45de-8fc2-83be6aba22cf" targetNamespace="http://schemas.microsoft.com/office/2006/metadata/properties" ma:root="true" ma:fieldsID="df9f0569ee467f56bdd217c597b58039" ns3:_="" ns4:_="">
     <xsd:import namespace="f729e466-0bfc-4bea-851a-704b87e21078"/>
@@ -2175,24 +2209,25 @@
 </ct:contentTypeSchema>
 </file>
 
-<file path=customXml/item2.xml><?xml version="1.0" encoding="utf-8"?>
-<?mso-contentType ?>
-<FormTemplates xmlns="http://schemas.microsoft.com/sharepoint/v3/contenttype/forms">
-  <Display>DocumentLibraryForm</Display>
-  <Edit>DocumentLibraryForm</Edit>
-  <New>DocumentLibraryForm</New>
-</FormTemplates>
+<file path=customXml/itemProps1.xml><?xml version="1.0" encoding="utf-8"?>
+<ds:datastoreItem xmlns:ds="http://schemas.openxmlformats.org/officeDocument/2006/customXml" ds:itemID="{42474CF3-7051-47F2-B661-DB3263836BA1}">
+  <ds:schemaRefs>
+    <ds:schemaRef ds:uri="http://schemas.microsoft.com/office/2006/metadata/properties"/>
+    <ds:schemaRef ds:uri="http://schemas.microsoft.com/office/infopath/2007/PartnerControls"/>
+    <ds:schemaRef ds:uri="f729e466-0bfc-4bea-851a-704b87e21078"/>
+  </ds:schemaRefs>
+</ds:datastoreItem>
 </file>
 
-<file path=customXml/item3.xml><?xml version="1.0" encoding="utf-8"?>
-<p:properties xmlns:p="http://schemas.microsoft.com/office/2006/metadata/properties" xmlns:xsi="http://www.w3.org/2001/XMLSchema-instance" xmlns:pc="http://schemas.microsoft.com/office/infopath/2007/PartnerControls">
-  <documentManagement>
-    <_activity xmlns="f729e466-0bfc-4bea-851a-704b87e21078" xsi:nil="true"/>
-  </documentManagement>
-</p:properties>
+<file path=customXml/itemProps2.xml><?xml version="1.0" encoding="utf-8"?>
+<ds:datastoreItem xmlns:ds="http://schemas.openxmlformats.org/officeDocument/2006/customXml" ds:itemID="{331CFA39-E748-46AD-81B0-D41E4320AA6D}">
+  <ds:schemaRefs>
+    <ds:schemaRef ds:uri="http://schemas.microsoft.com/sharepoint/v3/contenttype/forms"/>
+  </ds:schemaRefs>
+</ds:datastoreItem>
 </file>
 
-<file path=customXml/itemProps1.xml><?xml version="1.0" encoding="utf-8"?>
+<file path=customXml/itemProps3.xml><?xml version="1.0" encoding="utf-8"?>
 <ds:datastoreItem xmlns:ds="http://schemas.openxmlformats.org/officeDocument/2006/customXml" ds:itemID="{62807792-C856-48CC-85E3-DE10F98866C9}">
   <ds:schemaRefs>
     <ds:schemaRef ds:uri="http://schemas.microsoft.com/office/2006/metadata/contentType"/>
@@ -2209,22 +2244,4 @@
     <ds:schemaRef ds:uri="http://schemas.microsoft.com/internal/obd"/>
   </ds:schemaRefs>
 </ds:datastoreItem>
-</file>
-
-<file path=customXml/itemProps2.xml><?xml version="1.0" encoding="utf-8"?>
-<ds:datastoreItem xmlns:ds="http://schemas.openxmlformats.org/officeDocument/2006/customXml" ds:itemID="{331CFA39-E748-46AD-81B0-D41E4320AA6D}">
-  <ds:schemaRefs>
-    <ds:schemaRef ds:uri="http://schemas.microsoft.com/sharepoint/v3/contenttype/forms"/>
-  </ds:schemaRefs>
-</ds:datastoreItem>
-</file>
-
-<file path=customXml/itemProps3.xml><?xml version="1.0" encoding="utf-8"?>
-<ds:datastoreItem xmlns:ds="http://schemas.openxmlformats.org/officeDocument/2006/customXml" ds:itemID="{42474CF3-7051-47F2-B661-DB3263836BA1}">
-  <ds:schemaRefs>
-    <ds:schemaRef ds:uri="http://schemas.microsoft.com/office/2006/metadata/properties"/>
-    <ds:schemaRef ds:uri="http://schemas.microsoft.com/office/infopath/2007/PartnerControls"/>
-    <ds:schemaRef ds:uri="f729e466-0bfc-4bea-851a-704b87e21078"/>
-  </ds:schemaRefs>
-</ds:datastoreItem>
 </file>
</xml_diff>